<commit_message>
CIV-13347 Updated court of arms and seal in CUI templates
</commit_message>
<xml_diff>
--- a/docker/docmosis/templates/CV-SPC-CLM-ENG-CLAIMANT-CLAIM-FORM.docx
+++ b/docker/docmosis/templates/CV-SPC-CLM-ENG-CLAIMANT-CLAIM-FORM.docx
@@ -37,10 +37,10 @@
                 <w:noProof/>
               </w:rPr>
               <w:drawing>
-                <wp:inline distT="0" distB="0" distL="0" distR="0" wp14:anchorId="2E2F79A4" wp14:editId="6E5A469E">
-                  <wp:extent cx="1120140" cy="913765"/>
-                  <wp:effectExtent l="0" t="0" r="3810" b="635"/>
-                  <wp:docPr id="2129341389" name="Picture 1"/>
+                <wp:inline distT="0" distB="0" distL="0" distR="0" wp14:anchorId="075F16BE" wp14:editId="65F8234E">
+                  <wp:extent cx="1135666" cy="926704"/>
+                  <wp:effectExtent l="0" t="0" r="0" b="635"/>
+                  <wp:docPr id="7" name="Picture 7" descr="A picture containing text&#10;&#10;Description automatically generated"/>
                   <wp:cNvGraphicFramePr>
                     <a:graphicFrameLocks xmlns:a="http://schemas.openxmlformats.org/drawingml/2006/main" noChangeAspect="1"/>
                   </wp:cNvGraphicFramePr>
@@ -48,13 +48,14 @@
                     <a:graphicData uri="http://schemas.openxmlformats.org/drawingml/2006/picture">
                       <pic:pic xmlns:pic="http://schemas.openxmlformats.org/drawingml/2006/picture">
                         <pic:nvPicPr>
-                          <pic:cNvPr id="2129341389" name="Picture 1"/>
+                          <pic:cNvPr id="7" name="Picture 7" descr="A picture containing text&#10;&#10;Description automatically generated"/>
                           <pic:cNvPicPr>
-                            <a:picLocks noChangeAspect="1"/>
+                            <a:picLocks noChangeAspect="1" noChangeArrowheads="1"/>
                           </pic:cNvPicPr>
                         </pic:nvPicPr>
                         <pic:blipFill>
                           <a:blip r:embed="rId8">
+                            <a:biLevel thresh="75000"/>
                             <a:extLst>
                               <a:ext uri="{28A0092B-C50C-407E-A947-70E740481C1C}">
                                 <a14:useLocalDpi xmlns:a14="http://schemas.microsoft.com/office/drawing/2010/main" val="0"/>
@@ -69,7 +70,7 @@
                         <pic:spPr bwMode="auto">
                           <a:xfrm>
                             <a:off x="0" y="0"/>
-                            <a:ext cx="1120140" cy="913765"/>
+                            <a:ext cx="1200358" cy="979493"/>
                           </a:xfrm>
                           <a:prstGeom prst="rect">
                             <a:avLst/>

</xml_diff>

<commit_message>
CIV-13347 Updated docmosis templates with seal and coat of arms (#4476)
* CIV-13347 Updated docmosis templates with seal and coat of arms

* modified template.

* CIV-13347 Updated court of arms and seal in CUI templates

---------

Co-authored-by: AhsanZX97 <ahsan.zia1@hmcts.net>
Co-authored-by: neeta-hmcts <neeta.shinde@hmcts.net>
Co-authored-by: Johnny Vineall <johnny.vineall@HMCTS.NET>
Co-authored-by: jarekPierchala <118526007+jarekPierchala@users.noreply.github.com>
</commit_message>
<xml_diff>
--- a/docker/docmosis/templates/CV-SPC-CLM-ENG-CLAIMANT-CLAIM-FORM.docx
+++ b/docker/docmosis/templates/CV-SPC-CLM-ENG-CLAIMANT-CLAIM-FORM.docx
@@ -37,10 +37,10 @@
                 <w:noProof/>
               </w:rPr>
               <w:drawing>
-                <wp:inline distT="0" distB="0" distL="0" distR="0" wp14:anchorId="57F3D7C7" wp14:editId="4DF083CB">
-                  <wp:extent cx="1120140" cy="913765"/>
-                  <wp:effectExtent l="0" t="0" r="3810" b="635"/>
-                  <wp:docPr id="903972670" name="Picture 1"/>
+                <wp:inline distT="0" distB="0" distL="0" distR="0" wp14:anchorId="075F16BE" wp14:editId="65F8234E">
+                  <wp:extent cx="1135666" cy="926704"/>
+                  <wp:effectExtent l="0" t="0" r="0" b="635"/>
+                  <wp:docPr id="7" name="Picture 7" descr="A picture containing text&#10;&#10;Description automatically generated"/>
                   <wp:cNvGraphicFramePr>
                     <a:graphicFrameLocks xmlns:a="http://schemas.openxmlformats.org/drawingml/2006/main" noChangeAspect="1"/>
                   </wp:cNvGraphicFramePr>
@@ -48,13 +48,14 @@
                     <a:graphicData uri="http://schemas.openxmlformats.org/drawingml/2006/picture">
                       <pic:pic xmlns:pic="http://schemas.openxmlformats.org/drawingml/2006/picture">
                         <pic:nvPicPr>
-                          <pic:cNvPr id="0" name="Picture 1"/>
+                          <pic:cNvPr id="7" name="Picture 7" descr="A picture containing text&#10;&#10;Description automatically generated"/>
                           <pic:cNvPicPr>
                             <a:picLocks noChangeAspect="1" noChangeArrowheads="1"/>
                           </pic:cNvPicPr>
                         </pic:nvPicPr>
                         <pic:blipFill>
                           <a:blip r:embed="rId8">
+                            <a:biLevel thresh="75000"/>
                             <a:extLst>
                               <a:ext uri="{28A0092B-C50C-407E-A947-70E740481C1C}">
                                 <a14:useLocalDpi xmlns:a14="http://schemas.microsoft.com/office/drawing/2010/main" val="0"/>
@@ -69,7 +70,7 @@
                         <pic:spPr bwMode="auto">
                           <a:xfrm>
                             <a:off x="0" y="0"/>
-                            <a:ext cx="1120140" cy="913765"/>
+                            <a:ext cx="1200358" cy="979493"/>
                           </a:xfrm>
                           <a:prstGeom prst="rect">
                             <a:avLst/>

</xml_diff>

<commit_message>
CIV-14528 Updated logic to populate claim interest information only if claim interest is present
</commit_message>
<xml_diff>
--- a/docker/docmosis/templates/CV-SPC-CLM-ENG-CLAIMANT-CLAIM-FORM.docx
+++ b/docker/docmosis/templates/CV-SPC-CLM-ENG-CLAIMANT-CLAIM-FORM.docx
@@ -1,6 +1,6 @@
 
 <file path=word/document.xml><?xml version="1.0" encoding="utf-8"?>
-<w:document xmlns:wpc="http://schemas.microsoft.com/office/word/2010/wordprocessingCanvas" xmlns:cx="http://schemas.microsoft.com/office/drawing/2014/chartex" xmlns:cx1="http://schemas.microsoft.com/office/drawing/2015/9/8/chartex" xmlns:cx2="http://schemas.microsoft.com/office/drawing/2015/10/21/chartex" xmlns:cx3="http://schemas.microsoft.com/office/drawing/2016/5/9/chartex" xmlns:cx4="http://schemas.microsoft.com/office/drawing/2016/5/10/chartex" xmlns:cx5="http://schemas.microsoft.com/office/drawing/2016/5/11/chartex" xmlns:cx6="http://schemas.microsoft.com/office/drawing/2016/5/12/chartex" xmlns:cx7="http://schemas.microsoft.com/office/drawing/2016/5/13/chartex" xmlns:cx8="http://schemas.microsoft.com/office/drawing/2016/5/14/chartex" xmlns:mc="http://schemas.openxmlformats.org/markup-compatibility/2006" xmlns:aink="http://schemas.microsoft.com/office/drawing/2016/ink" xmlns:am3d="http://schemas.microsoft.com/office/drawing/2017/model3d" xmlns:o="urn:schemas-microsoft-com:office:office" xmlns:oel="http://schemas.microsoft.com/office/2019/extlst" xmlns:r="http://schemas.openxmlformats.org/officeDocument/2006/relationships" xmlns:m="http://schemas.openxmlformats.org/officeDocument/2006/math" xmlns:v="urn:schemas-microsoft-com:vml" xmlns:wp14="http://schemas.microsoft.com/office/word/2010/wordprocessingDrawing" xmlns:wp="http://schemas.openxmlformats.org/drawingml/2006/wordprocessingDrawing" xmlns:w10="urn:schemas-microsoft-com:office:word" xmlns:w="http://schemas.openxmlformats.org/wordprocessingml/2006/main" xmlns:w14="http://schemas.microsoft.com/office/word/2010/wordml" xmlns:w15="http://schemas.microsoft.com/office/word/2012/wordml" xmlns:w16cex="http://schemas.microsoft.com/office/word/2018/wordml/cex" xmlns:w16cid="http://schemas.microsoft.com/office/word/2016/wordml/cid" xmlns:w16="http://schemas.microsoft.com/office/word/2018/wordml" xmlns:w16sdtdh="http://schemas.microsoft.com/office/word/2020/wordml/sdtdatahash" xmlns:w16se="http://schemas.microsoft.com/office/word/2015/wordml/symex" xmlns:wpg="http://schemas.microsoft.com/office/word/2010/wordprocessingGroup" xmlns:wpi="http://schemas.microsoft.com/office/word/2010/wordprocessingInk" xmlns:wne="http://schemas.microsoft.com/office/word/2006/wordml" xmlns:wps="http://schemas.microsoft.com/office/word/2010/wordprocessingShape" mc:Ignorable="w14 w15 w16se w16cid w16 w16cex w16sdtdh wp14">
+<w:document xmlns:wpc="http://schemas.microsoft.com/office/word/2010/wordprocessingCanvas" xmlns:cx="http://schemas.microsoft.com/office/drawing/2014/chartex" xmlns:cx1="http://schemas.microsoft.com/office/drawing/2015/9/8/chartex" xmlns:cx2="http://schemas.microsoft.com/office/drawing/2015/10/21/chartex" xmlns:cx3="http://schemas.microsoft.com/office/drawing/2016/5/9/chartex" xmlns:cx4="http://schemas.microsoft.com/office/drawing/2016/5/10/chartex" xmlns:cx5="http://schemas.microsoft.com/office/drawing/2016/5/11/chartex" xmlns:cx6="http://schemas.microsoft.com/office/drawing/2016/5/12/chartex" xmlns:cx7="http://schemas.microsoft.com/office/drawing/2016/5/13/chartex" xmlns:cx8="http://schemas.microsoft.com/office/drawing/2016/5/14/chartex" xmlns:mc="http://schemas.openxmlformats.org/markup-compatibility/2006" xmlns:aink="http://schemas.microsoft.com/office/drawing/2016/ink" xmlns:am3d="http://schemas.microsoft.com/office/drawing/2017/model3d" xmlns:o="urn:schemas-microsoft-com:office:office" xmlns:oel="http://schemas.microsoft.com/office/2019/extlst" xmlns:r="http://schemas.openxmlformats.org/officeDocument/2006/relationships" xmlns:m="http://schemas.openxmlformats.org/officeDocument/2006/math" xmlns:v="urn:schemas-microsoft-com:vml" xmlns:wp14="http://schemas.microsoft.com/office/word/2010/wordprocessingDrawing" xmlns:wp="http://schemas.openxmlformats.org/drawingml/2006/wordprocessingDrawing" xmlns:w10="urn:schemas-microsoft-com:office:word" xmlns:w="http://schemas.openxmlformats.org/wordprocessingml/2006/main" xmlns:w14="http://schemas.microsoft.com/office/word/2010/wordml" xmlns:w15="http://schemas.microsoft.com/office/word/2012/wordml" xmlns:w16cex="http://schemas.microsoft.com/office/word/2018/wordml/cex" xmlns:w16cid="http://schemas.microsoft.com/office/word/2016/wordml/cid" xmlns:w16="http://schemas.microsoft.com/office/word/2018/wordml" xmlns:w16du="http://schemas.microsoft.com/office/word/2023/wordml/word16du" xmlns:w16sdtdh="http://schemas.microsoft.com/office/word/2020/wordml/sdtdatahash" xmlns:w16se="http://schemas.microsoft.com/office/word/2015/wordml/symex" xmlns:wpg="http://schemas.microsoft.com/office/word/2010/wordprocessingGroup" xmlns:wpi="http://schemas.microsoft.com/office/word/2010/wordprocessingInk" xmlns:wne="http://schemas.microsoft.com/office/word/2006/wordml" xmlns:wps="http://schemas.microsoft.com/office/word/2010/wordprocessingShape" mc:Ignorable="w14 w15 w16se w16cid w16 w16cex w16sdtdh w16du wp14">
   <w:body>
     <w:tbl>
       <w:tblPr>
@@ -8648,7 +8648,35 @@
               <w:rPr>
                 <w:rFonts w:cstheme="minorHAnsi"/>
               </w:rPr>
+              <w:t>&lt;&lt;cs_{interestRate!= null}&gt;&gt;</w:t>
+            </w:r>
+          </w:p>
+          <w:p>
+            <w:pPr>
+              <w:spacing w:line="276" w:lineRule="auto"/>
+              <w:rPr>
+                <w:rFonts w:cstheme="minorHAnsi"/>
+              </w:rPr>
+            </w:pPr>
+            <w:r>
+              <w:rPr>
+                <w:rFonts w:cstheme="minorHAnsi"/>
+              </w:rPr>
               <w:t>&lt;&lt;interestRate&gt;&gt;%</w:t>
+            </w:r>
+          </w:p>
+          <w:p>
+            <w:pPr>
+              <w:spacing w:line="276" w:lineRule="auto"/>
+              <w:rPr>
+                <w:rFonts w:cstheme="minorHAnsi"/>
+              </w:rPr>
+            </w:pPr>
+            <w:r>
+              <w:rPr>
+                <w:rFonts w:cstheme="minorHAnsi"/>
+              </w:rPr>
+              <w:t>&lt;&lt;es_&gt;&gt;</w:t>
             </w:r>
           </w:p>
         </w:tc>
@@ -9061,6 +9089,7 @@
                 <w:b/>
                 <w:bCs/>
               </w:rPr>
+              <w:lastRenderedPageBreak/>
               <w:t xml:space="preserve">6. </w:t>
             </w:r>
             <w:r>
@@ -9090,7 +9119,6 @@
               <w:rPr>
                 <w:rFonts w:cstheme="minorHAnsi"/>
               </w:rPr>
-              <w:lastRenderedPageBreak/>
               <w:t>I believe the facts stated in this response are true. I understand that proceedings for contempt of court may be brought against anyone who makes, or causes to be made, a false statement in a document verified by a statement of truth without an honest belief in its truth.</w:t>
             </w:r>
           </w:p>
@@ -9153,7 +9181,7 @@
 </file>
 
 <file path=word/endnotes.xml><?xml version="1.0" encoding="utf-8"?>
-<w:endnotes xmlns:wpc="http://schemas.microsoft.com/office/word/2010/wordprocessingCanvas" xmlns:cx="http://schemas.microsoft.com/office/drawing/2014/chartex" xmlns:cx1="http://schemas.microsoft.com/office/drawing/2015/9/8/chartex" xmlns:cx2="http://schemas.microsoft.com/office/drawing/2015/10/21/chartex" xmlns:cx3="http://schemas.microsoft.com/office/drawing/2016/5/9/chartex" xmlns:cx4="http://schemas.microsoft.com/office/drawing/2016/5/10/chartex" xmlns:cx5="http://schemas.microsoft.com/office/drawing/2016/5/11/chartex" xmlns:cx6="http://schemas.microsoft.com/office/drawing/2016/5/12/chartex" xmlns:cx7="http://schemas.microsoft.com/office/drawing/2016/5/13/chartex" xmlns:cx8="http://schemas.microsoft.com/office/drawing/2016/5/14/chartex" xmlns:mc="http://schemas.openxmlformats.org/markup-compatibility/2006" xmlns:aink="http://schemas.microsoft.com/office/drawing/2016/ink" xmlns:am3d="http://schemas.microsoft.com/office/drawing/2017/model3d" xmlns:o="urn:schemas-microsoft-com:office:office" xmlns:oel="http://schemas.microsoft.com/office/2019/extlst" xmlns:r="http://schemas.openxmlformats.org/officeDocument/2006/relationships" xmlns:m="http://schemas.openxmlformats.org/officeDocument/2006/math" xmlns:v="urn:schemas-microsoft-com:vml" xmlns:wp14="http://schemas.microsoft.com/office/word/2010/wordprocessingDrawing" xmlns:wp="http://schemas.openxmlformats.org/drawingml/2006/wordprocessingDrawing" xmlns:w10="urn:schemas-microsoft-com:office:word" xmlns:w="http://schemas.openxmlformats.org/wordprocessingml/2006/main" xmlns:w14="http://schemas.microsoft.com/office/word/2010/wordml" xmlns:w15="http://schemas.microsoft.com/office/word/2012/wordml" xmlns:w16cex="http://schemas.microsoft.com/office/word/2018/wordml/cex" xmlns:w16cid="http://schemas.microsoft.com/office/word/2016/wordml/cid" xmlns:w16="http://schemas.microsoft.com/office/word/2018/wordml" xmlns:w16sdtdh="http://schemas.microsoft.com/office/word/2020/wordml/sdtdatahash" xmlns:w16se="http://schemas.microsoft.com/office/word/2015/wordml/symex" xmlns:wpg="http://schemas.microsoft.com/office/word/2010/wordprocessingGroup" xmlns:wpi="http://schemas.microsoft.com/office/word/2010/wordprocessingInk" xmlns:wne="http://schemas.microsoft.com/office/word/2006/wordml" xmlns:wps="http://schemas.microsoft.com/office/word/2010/wordprocessingShape" mc:Ignorable="w14 w15 w16se w16cid w16 w16cex w16sdtdh wp14">
+<w:endnotes xmlns:wpc="http://schemas.microsoft.com/office/word/2010/wordprocessingCanvas" xmlns:cx="http://schemas.microsoft.com/office/drawing/2014/chartex" xmlns:cx1="http://schemas.microsoft.com/office/drawing/2015/9/8/chartex" xmlns:cx2="http://schemas.microsoft.com/office/drawing/2015/10/21/chartex" xmlns:cx3="http://schemas.microsoft.com/office/drawing/2016/5/9/chartex" xmlns:cx4="http://schemas.microsoft.com/office/drawing/2016/5/10/chartex" xmlns:cx5="http://schemas.microsoft.com/office/drawing/2016/5/11/chartex" xmlns:cx6="http://schemas.microsoft.com/office/drawing/2016/5/12/chartex" xmlns:cx7="http://schemas.microsoft.com/office/drawing/2016/5/13/chartex" xmlns:cx8="http://schemas.microsoft.com/office/drawing/2016/5/14/chartex" xmlns:mc="http://schemas.openxmlformats.org/markup-compatibility/2006" xmlns:aink="http://schemas.microsoft.com/office/drawing/2016/ink" xmlns:am3d="http://schemas.microsoft.com/office/drawing/2017/model3d" xmlns:o="urn:schemas-microsoft-com:office:office" xmlns:oel="http://schemas.microsoft.com/office/2019/extlst" xmlns:r="http://schemas.openxmlformats.org/officeDocument/2006/relationships" xmlns:m="http://schemas.openxmlformats.org/officeDocument/2006/math" xmlns:v="urn:schemas-microsoft-com:vml" xmlns:wp14="http://schemas.microsoft.com/office/word/2010/wordprocessingDrawing" xmlns:wp="http://schemas.openxmlformats.org/drawingml/2006/wordprocessingDrawing" xmlns:w10="urn:schemas-microsoft-com:office:word" xmlns:w="http://schemas.openxmlformats.org/wordprocessingml/2006/main" xmlns:w14="http://schemas.microsoft.com/office/word/2010/wordml" xmlns:w15="http://schemas.microsoft.com/office/word/2012/wordml" xmlns:w16cex="http://schemas.microsoft.com/office/word/2018/wordml/cex" xmlns:w16cid="http://schemas.microsoft.com/office/word/2016/wordml/cid" xmlns:w16="http://schemas.microsoft.com/office/word/2018/wordml" xmlns:w16du="http://schemas.microsoft.com/office/word/2023/wordml/word16du" xmlns:w16sdtdh="http://schemas.microsoft.com/office/word/2020/wordml/sdtdatahash" xmlns:w16se="http://schemas.microsoft.com/office/word/2015/wordml/symex" xmlns:wpg="http://schemas.microsoft.com/office/word/2010/wordprocessingGroup" xmlns:wpi="http://schemas.microsoft.com/office/word/2010/wordprocessingInk" xmlns:wne="http://schemas.microsoft.com/office/word/2006/wordml" xmlns:wps="http://schemas.microsoft.com/office/word/2010/wordprocessingShape" mc:Ignorable="w14 w15 w16se w16cid w16 w16cex w16sdtdh w16du wp14">
   <w:endnote w:type="separator" w:id="-1">
     <w:p>
       <w:r>
@@ -9172,7 +9200,7 @@
 </file>
 
 <file path=word/footnotes.xml><?xml version="1.0" encoding="utf-8"?>
-<w:footnotes xmlns:wpc="http://schemas.microsoft.com/office/word/2010/wordprocessingCanvas" xmlns:cx="http://schemas.microsoft.com/office/drawing/2014/chartex" xmlns:cx1="http://schemas.microsoft.com/office/drawing/2015/9/8/chartex" xmlns:cx2="http://schemas.microsoft.com/office/drawing/2015/10/21/chartex" xmlns:cx3="http://schemas.microsoft.com/office/drawing/2016/5/9/chartex" xmlns:cx4="http://schemas.microsoft.com/office/drawing/2016/5/10/chartex" xmlns:cx5="http://schemas.microsoft.com/office/drawing/2016/5/11/chartex" xmlns:cx6="http://schemas.microsoft.com/office/drawing/2016/5/12/chartex" xmlns:cx7="http://schemas.microsoft.com/office/drawing/2016/5/13/chartex" xmlns:cx8="http://schemas.microsoft.com/office/drawing/2016/5/14/chartex" xmlns:mc="http://schemas.openxmlformats.org/markup-compatibility/2006" xmlns:aink="http://schemas.microsoft.com/office/drawing/2016/ink" xmlns:am3d="http://schemas.microsoft.com/office/drawing/2017/model3d" xmlns:o="urn:schemas-microsoft-com:office:office" xmlns:oel="http://schemas.microsoft.com/office/2019/extlst" xmlns:r="http://schemas.openxmlformats.org/officeDocument/2006/relationships" xmlns:m="http://schemas.openxmlformats.org/officeDocument/2006/math" xmlns:v="urn:schemas-microsoft-com:vml" xmlns:wp14="http://schemas.microsoft.com/office/word/2010/wordprocessingDrawing" xmlns:wp="http://schemas.openxmlformats.org/drawingml/2006/wordprocessingDrawing" xmlns:w10="urn:schemas-microsoft-com:office:word" xmlns:w="http://schemas.openxmlformats.org/wordprocessingml/2006/main" xmlns:w14="http://schemas.microsoft.com/office/word/2010/wordml" xmlns:w15="http://schemas.microsoft.com/office/word/2012/wordml" xmlns:w16cex="http://schemas.microsoft.com/office/word/2018/wordml/cex" xmlns:w16cid="http://schemas.microsoft.com/office/word/2016/wordml/cid" xmlns:w16="http://schemas.microsoft.com/office/word/2018/wordml" xmlns:w16sdtdh="http://schemas.microsoft.com/office/word/2020/wordml/sdtdatahash" xmlns:w16se="http://schemas.microsoft.com/office/word/2015/wordml/symex" xmlns:wpg="http://schemas.microsoft.com/office/word/2010/wordprocessingGroup" xmlns:wpi="http://schemas.microsoft.com/office/word/2010/wordprocessingInk" xmlns:wne="http://schemas.microsoft.com/office/word/2006/wordml" xmlns:wps="http://schemas.microsoft.com/office/word/2010/wordprocessingShape" mc:Ignorable="w14 w15 w16se w16cid w16 w16cex w16sdtdh wp14">
+<w:footnotes xmlns:wpc="http://schemas.microsoft.com/office/word/2010/wordprocessingCanvas" xmlns:cx="http://schemas.microsoft.com/office/drawing/2014/chartex" xmlns:cx1="http://schemas.microsoft.com/office/drawing/2015/9/8/chartex" xmlns:cx2="http://schemas.microsoft.com/office/drawing/2015/10/21/chartex" xmlns:cx3="http://schemas.microsoft.com/office/drawing/2016/5/9/chartex" xmlns:cx4="http://schemas.microsoft.com/office/drawing/2016/5/10/chartex" xmlns:cx5="http://schemas.microsoft.com/office/drawing/2016/5/11/chartex" xmlns:cx6="http://schemas.microsoft.com/office/drawing/2016/5/12/chartex" xmlns:cx7="http://schemas.microsoft.com/office/drawing/2016/5/13/chartex" xmlns:cx8="http://schemas.microsoft.com/office/drawing/2016/5/14/chartex" xmlns:mc="http://schemas.openxmlformats.org/markup-compatibility/2006" xmlns:aink="http://schemas.microsoft.com/office/drawing/2016/ink" xmlns:am3d="http://schemas.microsoft.com/office/drawing/2017/model3d" xmlns:o="urn:schemas-microsoft-com:office:office" xmlns:oel="http://schemas.microsoft.com/office/2019/extlst" xmlns:r="http://schemas.openxmlformats.org/officeDocument/2006/relationships" xmlns:m="http://schemas.openxmlformats.org/officeDocument/2006/math" xmlns:v="urn:schemas-microsoft-com:vml" xmlns:wp14="http://schemas.microsoft.com/office/word/2010/wordprocessingDrawing" xmlns:wp="http://schemas.openxmlformats.org/drawingml/2006/wordprocessingDrawing" xmlns:w10="urn:schemas-microsoft-com:office:word" xmlns:w="http://schemas.openxmlformats.org/wordprocessingml/2006/main" xmlns:w14="http://schemas.microsoft.com/office/word/2010/wordml" xmlns:w15="http://schemas.microsoft.com/office/word/2012/wordml" xmlns:w16cex="http://schemas.microsoft.com/office/word/2018/wordml/cex" xmlns:w16cid="http://schemas.microsoft.com/office/word/2016/wordml/cid" xmlns:w16="http://schemas.microsoft.com/office/word/2018/wordml" xmlns:w16du="http://schemas.microsoft.com/office/word/2023/wordml/word16du" xmlns:w16sdtdh="http://schemas.microsoft.com/office/word/2020/wordml/sdtdatahash" xmlns:w16se="http://schemas.microsoft.com/office/word/2015/wordml/symex" xmlns:wpg="http://schemas.microsoft.com/office/word/2010/wordprocessingGroup" xmlns:wpi="http://schemas.microsoft.com/office/word/2010/wordprocessingInk" xmlns:wne="http://schemas.microsoft.com/office/word/2006/wordml" xmlns:wps="http://schemas.microsoft.com/office/word/2010/wordprocessingShape" mc:Ignorable="w14 w15 w16se w16cid w16 w16cex w16sdtdh w16du wp14">
   <w:footnote w:type="separator" w:id="-1">
     <w:p>
       <w:r>
@@ -9191,7 +9219,7 @@
 </file>
 
 <file path=word/numbering.xml><?xml version="1.0" encoding="utf-8"?>
-<w:numbering xmlns:wpc="http://schemas.microsoft.com/office/word/2010/wordprocessingCanvas" xmlns:cx="http://schemas.microsoft.com/office/drawing/2014/chartex" xmlns:cx1="http://schemas.microsoft.com/office/drawing/2015/9/8/chartex" xmlns:cx2="http://schemas.microsoft.com/office/drawing/2015/10/21/chartex" xmlns:cx3="http://schemas.microsoft.com/office/drawing/2016/5/9/chartex" xmlns:cx4="http://schemas.microsoft.com/office/drawing/2016/5/10/chartex" xmlns:cx5="http://schemas.microsoft.com/office/drawing/2016/5/11/chartex" xmlns:cx6="http://schemas.microsoft.com/office/drawing/2016/5/12/chartex" xmlns:cx7="http://schemas.microsoft.com/office/drawing/2016/5/13/chartex" xmlns:cx8="http://schemas.microsoft.com/office/drawing/2016/5/14/chartex" xmlns:mc="http://schemas.openxmlformats.org/markup-compatibility/2006" xmlns:aink="http://schemas.microsoft.com/office/drawing/2016/ink" xmlns:am3d="http://schemas.microsoft.com/office/drawing/2017/model3d" xmlns:o="urn:schemas-microsoft-com:office:office" xmlns:oel="http://schemas.microsoft.com/office/2019/extlst" xmlns:r="http://schemas.openxmlformats.org/officeDocument/2006/relationships" xmlns:m="http://schemas.openxmlformats.org/officeDocument/2006/math" xmlns:v="urn:schemas-microsoft-com:vml" xmlns:wp14="http://schemas.microsoft.com/office/word/2010/wordprocessingDrawing" xmlns:wp="http://schemas.openxmlformats.org/drawingml/2006/wordprocessingDrawing" xmlns:w10="urn:schemas-microsoft-com:office:word" xmlns:w="http://schemas.openxmlformats.org/wordprocessingml/2006/main" xmlns:w14="http://schemas.microsoft.com/office/word/2010/wordml" xmlns:w15="http://schemas.microsoft.com/office/word/2012/wordml" xmlns:w16cex="http://schemas.microsoft.com/office/word/2018/wordml/cex" xmlns:w16cid="http://schemas.microsoft.com/office/word/2016/wordml/cid" xmlns:w16="http://schemas.microsoft.com/office/word/2018/wordml" xmlns:w16sdtdh="http://schemas.microsoft.com/office/word/2020/wordml/sdtdatahash" xmlns:w16se="http://schemas.microsoft.com/office/word/2015/wordml/symex" xmlns:wpg="http://schemas.microsoft.com/office/word/2010/wordprocessingGroup" xmlns:wpi="http://schemas.microsoft.com/office/word/2010/wordprocessingInk" xmlns:wne="http://schemas.microsoft.com/office/word/2006/wordml" xmlns:wps="http://schemas.microsoft.com/office/word/2010/wordprocessingShape" mc:Ignorable="w14 w15 w16se w16cid w16 w16cex w16sdtdh wp14">
+<w:numbering xmlns:wpc="http://schemas.microsoft.com/office/word/2010/wordprocessingCanvas" xmlns:cx="http://schemas.microsoft.com/office/drawing/2014/chartex" xmlns:cx1="http://schemas.microsoft.com/office/drawing/2015/9/8/chartex" xmlns:cx2="http://schemas.microsoft.com/office/drawing/2015/10/21/chartex" xmlns:cx3="http://schemas.microsoft.com/office/drawing/2016/5/9/chartex" xmlns:cx4="http://schemas.microsoft.com/office/drawing/2016/5/10/chartex" xmlns:cx5="http://schemas.microsoft.com/office/drawing/2016/5/11/chartex" xmlns:cx6="http://schemas.microsoft.com/office/drawing/2016/5/12/chartex" xmlns:cx7="http://schemas.microsoft.com/office/drawing/2016/5/13/chartex" xmlns:cx8="http://schemas.microsoft.com/office/drawing/2016/5/14/chartex" xmlns:mc="http://schemas.openxmlformats.org/markup-compatibility/2006" xmlns:aink="http://schemas.microsoft.com/office/drawing/2016/ink" xmlns:am3d="http://schemas.microsoft.com/office/drawing/2017/model3d" xmlns:o="urn:schemas-microsoft-com:office:office" xmlns:oel="http://schemas.microsoft.com/office/2019/extlst" xmlns:r="http://schemas.openxmlformats.org/officeDocument/2006/relationships" xmlns:m="http://schemas.openxmlformats.org/officeDocument/2006/math" xmlns:v="urn:schemas-microsoft-com:vml" xmlns:wp14="http://schemas.microsoft.com/office/word/2010/wordprocessingDrawing" xmlns:wp="http://schemas.openxmlformats.org/drawingml/2006/wordprocessingDrawing" xmlns:w10="urn:schemas-microsoft-com:office:word" xmlns:w="http://schemas.openxmlformats.org/wordprocessingml/2006/main" xmlns:w14="http://schemas.microsoft.com/office/word/2010/wordml" xmlns:w15="http://schemas.microsoft.com/office/word/2012/wordml" xmlns:w16cex="http://schemas.microsoft.com/office/word/2018/wordml/cex" xmlns:w16cid="http://schemas.microsoft.com/office/word/2016/wordml/cid" xmlns:w16="http://schemas.microsoft.com/office/word/2018/wordml" xmlns:w16du="http://schemas.microsoft.com/office/word/2023/wordml/word16du" xmlns:w16sdtdh="http://schemas.microsoft.com/office/word/2020/wordml/sdtdatahash" xmlns:w16se="http://schemas.microsoft.com/office/word/2015/wordml/symex" xmlns:wpg="http://schemas.microsoft.com/office/word/2010/wordprocessingGroup" xmlns:wpi="http://schemas.microsoft.com/office/word/2010/wordprocessingInk" xmlns:wne="http://schemas.microsoft.com/office/word/2006/wordml" xmlns:wps="http://schemas.microsoft.com/office/word/2010/wordprocessingShape" mc:Ignorable="w14 w15 w16se w16cid w16 w16cex w16sdtdh w16du wp14">
   <w:abstractNum w:abstractNumId="0" w15:restartNumberingAfterBreak="0">
     <w:nsid w:val="00625F56"/>
     <w:multiLevelType w:val="hybridMultilevel"/>
@@ -12697,7 +12725,7 @@
 </file>
 
 <file path=word/styles.xml><?xml version="1.0" encoding="utf-8"?>
-<w:styles xmlns:mc="http://schemas.openxmlformats.org/markup-compatibility/2006" xmlns:r="http://schemas.openxmlformats.org/officeDocument/2006/relationships" xmlns:w="http://schemas.openxmlformats.org/wordprocessingml/2006/main" xmlns:w14="http://schemas.microsoft.com/office/word/2010/wordml" xmlns:w15="http://schemas.microsoft.com/office/word/2012/wordml" xmlns:w16cex="http://schemas.microsoft.com/office/word/2018/wordml/cex" xmlns:w16cid="http://schemas.microsoft.com/office/word/2016/wordml/cid" xmlns:w16="http://schemas.microsoft.com/office/word/2018/wordml" xmlns:w16sdtdh="http://schemas.microsoft.com/office/word/2020/wordml/sdtdatahash" xmlns:w16se="http://schemas.microsoft.com/office/word/2015/wordml/symex" mc:Ignorable="w14 w15 w16se w16cid w16 w16cex w16sdtdh">
+<w:styles xmlns:mc="http://schemas.openxmlformats.org/markup-compatibility/2006" xmlns:r="http://schemas.openxmlformats.org/officeDocument/2006/relationships" xmlns:w="http://schemas.openxmlformats.org/wordprocessingml/2006/main" xmlns:w14="http://schemas.microsoft.com/office/word/2010/wordml" xmlns:w15="http://schemas.microsoft.com/office/word/2012/wordml" xmlns:w16cex="http://schemas.microsoft.com/office/word/2018/wordml/cex" xmlns:w16cid="http://schemas.microsoft.com/office/word/2016/wordml/cid" xmlns:w16="http://schemas.microsoft.com/office/word/2018/wordml" xmlns:w16du="http://schemas.microsoft.com/office/word/2023/wordml/word16du" xmlns:w16sdtdh="http://schemas.microsoft.com/office/word/2020/wordml/sdtdatahash" xmlns:w16se="http://schemas.microsoft.com/office/word/2015/wordml/symex" mc:Ignorable="w14 w15 w16se w16cid w16 w16cex w16sdtdh w16du">
   <w:docDefaults>
     <w:rPrDefault>
       <w:rPr>

</xml_diff>

<commit_message>
CIV-14528 Updated logic to populate claim interest information only if claim interest is present (#5061)
Co-authored-by: mounikahmcts <43175082+mounikahmcts@users.noreply.github.com>
</commit_message>
<xml_diff>
--- a/docker/docmosis/templates/CV-SPC-CLM-ENG-CLAIMANT-CLAIM-FORM.docx
+++ b/docker/docmosis/templates/CV-SPC-CLM-ENG-CLAIMANT-CLAIM-FORM.docx
@@ -1,6 +1,6 @@
 
 <file path=word/document.xml><?xml version="1.0" encoding="utf-8"?>
-<w:document xmlns:wpc="http://schemas.microsoft.com/office/word/2010/wordprocessingCanvas" xmlns:cx="http://schemas.microsoft.com/office/drawing/2014/chartex" xmlns:cx1="http://schemas.microsoft.com/office/drawing/2015/9/8/chartex" xmlns:cx2="http://schemas.microsoft.com/office/drawing/2015/10/21/chartex" xmlns:cx3="http://schemas.microsoft.com/office/drawing/2016/5/9/chartex" xmlns:cx4="http://schemas.microsoft.com/office/drawing/2016/5/10/chartex" xmlns:cx5="http://schemas.microsoft.com/office/drawing/2016/5/11/chartex" xmlns:cx6="http://schemas.microsoft.com/office/drawing/2016/5/12/chartex" xmlns:cx7="http://schemas.microsoft.com/office/drawing/2016/5/13/chartex" xmlns:cx8="http://schemas.microsoft.com/office/drawing/2016/5/14/chartex" xmlns:mc="http://schemas.openxmlformats.org/markup-compatibility/2006" xmlns:aink="http://schemas.microsoft.com/office/drawing/2016/ink" xmlns:am3d="http://schemas.microsoft.com/office/drawing/2017/model3d" xmlns:o="urn:schemas-microsoft-com:office:office" xmlns:oel="http://schemas.microsoft.com/office/2019/extlst" xmlns:r="http://schemas.openxmlformats.org/officeDocument/2006/relationships" xmlns:m="http://schemas.openxmlformats.org/officeDocument/2006/math" xmlns:v="urn:schemas-microsoft-com:vml" xmlns:wp14="http://schemas.microsoft.com/office/word/2010/wordprocessingDrawing" xmlns:wp="http://schemas.openxmlformats.org/drawingml/2006/wordprocessingDrawing" xmlns:w10="urn:schemas-microsoft-com:office:word" xmlns:w="http://schemas.openxmlformats.org/wordprocessingml/2006/main" xmlns:w14="http://schemas.microsoft.com/office/word/2010/wordml" xmlns:w15="http://schemas.microsoft.com/office/word/2012/wordml" xmlns:w16cex="http://schemas.microsoft.com/office/word/2018/wordml/cex" xmlns:w16cid="http://schemas.microsoft.com/office/word/2016/wordml/cid" xmlns:w16="http://schemas.microsoft.com/office/word/2018/wordml" xmlns:w16sdtdh="http://schemas.microsoft.com/office/word/2020/wordml/sdtdatahash" xmlns:w16se="http://schemas.microsoft.com/office/word/2015/wordml/symex" xmlns:wpg="http://schemas.microsoft.com/office/word/2010/wordprocessingGroup" xmlns:wpi="http://schemas.microsoft.com/office/word/2010/wordprocessingInk" xmlns:wne="http://schemas.microsoft.com/office/word/2006/wordml" xmlns:wps="http://schemas.microsoft.com/office/word/2010/wordprocessingShape" mc:Ignorable="w14 w15 w16se w16cid w16 w16cex w16sdtdh wp14">
+<w:document xmlns:wpc="http://schemas.microsoft.com/office/word/2010/wordprocessingCanvas" xmlns:cx="http://schemas.microsoft.com/office/drawing/2014/chartex" xmlns:cx1="http://schemas.microsoft.com/office/drawing/2015/9/8/chartex" xmlns:cx2="http://schemas.microsoft.com/office/drawing/2015/10/21/chartex" xmlns:cx3="http://schemas.microsoft.com/office/drawing/2016/5/9/chartex" xmlns:cx4="http://schemas.microsoft.com/office/drawing/2016/5/10/chartex" xmlns:cx5="http://schemas.microsoft.com/office/drawing/2016/5/11/chartex" xmlns:cx6="http://schemas.microsoft.com/office/drawing/2016/5/12/chartex" xmlns:cx7="http://schemas.microsoft.com/office/drawing/2016/5/13/chartex" xmlns:cx8="http://schemas.microsoft.com/office/drawing/2016/5/14/chartex" xmlns:mc="http://schemas.openxmlformats.org/markup-compatibility/2006" xmlns:aink="http://schemas.microsoft.com/office/drawing/2016/ink" xmlns:am3d="http://schemas.microsoft.com/office/drawing/2017/model3d" xmlns:o="urn:schemas-microsoft-com:office:office" xmlns:oel="http://schemas.microsoft.com/office/2019/extlst" xmlns:r="http://schemas.openxmlformats.org/officeDocument/2006/relationships" xmlns:m="http://schemas.openxmlformats.org/officeDocument/2006/math" xmlns:v="urn:schemas-microsoft-com:vml" xmlns:wp14="http://schemas.microsoft.com/office/word/2010/wordprocessingDrawing" xmlns:wp="http://schemas.openxmlformats.org/drawingml/2006/wordprocessingDrawing" xmlns:w10="urn:schemas-microsoft-com:office:word" xmlns:w="http://schemas.openxmlformats.org/wordprocessingml/2006/main" xmlns:w14="http://schemas.microsoft.com/office/word/2010/wordml" xmlns:w15="http://schemas.microsoft.com/office/word/2012/wordml" xmlns:w16cex="http://schemas.microsoft.com/office/word/2018/wordml/cex" xmlns:w16cid="http://schemas.microsoft.com/office/word/2016/wordml/cid" xmlns:w16="http://schemas.microsoft.com/office/word/2018/wordml" xmlns:w16du="http://schemas.microsoft.com/office/word/2023/wordml/word16du" xmlns:w16sdtdh="http://schemas.microsoft.com/office/word/2020/wordml/sdtdatahash" xmlns:w16se="http://schemas.microsoft.com/office/word/2015/wordml/symex" xmlns:wpg="http://schemas.microsoft.com/office/word/2010/wordprocessingGroup" xmlns:wpi="http://schemas.microsoft.com/office/word/2010/wordprocessingInk" xmlns:wne="http://schemas.microsoft.com/office/word/2006/wordml" xmlns:wps="http://schemas.microsoft.com/office/word/2010/wordprocessingShape" mc:Ignorable="w14 w15 w16se w16cid w16 w16cex w16sdtdh w16du wp14">
   <w:body>
     <w:tbl>
       <w:tblPr>
@@ -8648,7 +8648,35 @@
               <w:rPr>
                 <w:rFonts w:cstheme="minorHAnsi"/>
               </w:rPr>
+              <w:t>&lt;&lt;cs_{interestRate!= null}&gt;&gt;</w:t>
+            </w:r>
+          </w:p>
+          <w:p>
+            <w:pPr>
+              <w:spacing w:line="276" w:lineRule="auto"/>
+              <w:rPr>
+                <w:rFonts w:cstheme="minorHAnsi"/>
+              </w:rPr>
+            </w:pPr>
+            <w:r>
+              <w:rPr>
+                <w:rFonts w:cstheme="minorHAnsi"/>
+              </w:rPr>
               <w:t>&lt;&lt;interestRate&gt;&gt;%</w:t>
+            </w:r>
+          </w:p>
+          <w:p>
+            <w:pPr>
+              <w:spacing w:line="276" w:lineRule="auto"/>
+              <w:rPr>
+                <w:rFonts w:cstheme="minorHAnsi"/>
+              </w:rPr>
+            </w:pPr>
+            <w:r>
+              <w:rPr>
+                <w:rFonts w:cstheme="minorHAnsi"/>
+              </w:rPr>
+              <w:t>&lt;&lt;es_&gt;&gt;</w:t>
             </w:r>
           </w:p>
         </w:tc>
@@ -9061,6 +9089,7 @@
                 <w:b/>
                 <w:bCs/>
               </w:rPr>
+              <w:lastRenderedPageBreak/>
               <w:t xml:space="preserve">6. </w:t>
             </w:r>
             <w:r>
@@ -9090,7 +9119,6 @@
               <w:rPr>
                 <w:rFonts w:cstheme="minorHAnsi"/>
               </w:rPr>
-              <w:lastRenderedPageBreak/>
               <w:t>I believe the facts stated in this response are true. I understand that proceedings for contempt of court may be brought against anyone who makes, or causes to be made, a false statement in a document verified by a statement of truth without an honest belief in its truth.</w:t>
             </w:r>
           </w:p>
@@ -9153,7 +9181,7 @@
 </file>
 
 <file path=word/endnotes.xml><?xml version="1.0" encoding="utf-8"?>
-<w:endnotes xmlns:wpc="http://schemas.microsoft.com/office/word/2010/wordprocessingCanvas" xmlns:cx="http://schemas.microsoft.com/office/drawing/2014/chartex" xmlns:cx1="http://schemas.microsoft.com/office/drawing/2015/9/8/chartex" xmlns:cx2="http://schemas.microsoft.com/office/drawing/2015/10/21/chartex" xmlns:cx3="http://schemas.microsoft.com/office/drawing/2016/5/9/chartex" xmlns:cx4="http://schemas.microsoft.com/office/drawing/2016/5/10/chartex" xmlns:cx5="http://schemas.microsoft.com/office/drawing/2016/5/11/chartex" xmlns:cx6="http://schemas.microsoft.com/office/drawing/2016/5/12/chartex" xmlns:cx7="http://schemas.microsoft.com/office/drawing/2016/5/13/chartex" xmlns:cx8="http://schemas.microsoft.com/office/drawing/2016/5/14/chartex" xmlns:mc="http://schemas.openxmlformats.org/markup-compatibility/2006" xmlns:aink="http://schemas.microsoft.com/office/drawing/2016/ink" xmlns:am3d="http://schemas.microsoft.com/office/drawing/2017/model3d" xmlns:o="urn:schemas-microsoft-com:office:office" xmlns:oel="http://schemas.microsoft.com/office/2019/extlst" xmlns:r="http://schemas.openxmlformats.org/officeDocument/2006/relationships" xmlns:m="http://schemas.openxmlformats.org/officeDocument/2006/math" xmlns:v="urn:schemas-microsoft-com:vml" xmlns:wp14="http://schemas.microsoft.com/office/word/2010/wordprocessingDrawing" xmlns:wp="http://schemas.openxmlformats.org/drawingml/2006/wordprocessingDrawing" xmlns:w10="urn:schemas-microsoft-com:office:word" xmlns:w="http://schemas.openxmlformats.org/wordprocessingml/2006/main" xmlns:w14="http://schemas.microsoft.com/office/word/2010/wordml" xmlns:w15="http://schemas.microsoft.com/office/word/2012/wordml" xmlns:w16cex="http://schemas.microsoft.com/office/word/2018/wordml/cex" xmlns:w16cid="http://schemas.microsoft.com/office/word/2016/wordml/cid" xmlns:w16="http://schemas.microsoft.com/office/word/2018/wordml" xmlns:w16sdtdh="http://schemas.microsoft.com/office/word/2020/wordml/sdtdatahash" xmlns:w16se="http://schemas.microsoft.com/office/word/2015/wordml/symex" xmlns:wpg="http://schemas.microsoft.com/office/word/2010/wordprocessingGroup" xmlns:wpi="http://schemas.microsoft.com/office/word/2010/wordprocessingInk" xmlns:wne="http://schemas.microsoft.com/office/word/2006/wordml" xmlns:wps="http://schemas.microsoft.com/office/word/2010/wordprocessingShape" mc:Ignorable="w14 w15 w16se w16cid w16 w16cex w16sdtdh wp14">
+<w:endnotes xmlns:wpc="http://schemas.microsoft.com/office/word/2010/wordprocessingCanvas" xmlns:cx="http://schemas.microsoft.com/office/drawing/2014/chartex" xmlns:cx1="http://schemas.microsoft.com/office/drawing/2015/9/8/chartex" xmlns:cx2="http://schemas.microsoft.com/office/drawing/2015/10/21/chartex" xmlns:cx3="http://schemas.microsoft.com/office/drawing/2016/5/9/chartex" xmlns:cx4="http://schemas.microsoft.com/office/drawing/2016/5/10/chartex" xmlns:cx5="http://schemas.microsoft.com/office/drawing/2016/5/11/chartex" xmlns:cx6="http://schemas.microsoft.com/office/drawing/2016/5/12/chartex" xmlns:cx7="http://schemas.microsoft.com/office/drawing/2016/5/13/chartex" xmlns:cx8="http://schemas.microsoft.com/office/drawing/2016/5/14/chartex" xmlns:mc="http://schemas.openxmlformats.org/markup-compatibility/2006" xmlns:aink="http://schemas.microsoft.com/office/drawing/2016/ink" xmlns:am3d="http://schemas.microsoft.com/office/drawing/2017/model3d" xmlns:o="urn:schemas-microsoft-com:office:office" xmlns:oel="http://schemas.microsoft.com/office/2019/extlst" xmlns:r="http://schemas.openxmlformats.org/officeDocument/2006/relationships" xmlns:m="http://schemas.openxmlformats.org/officeDocument/2006/math" xmlns:v="urn:schemas-microsoft-com:vml" xmlns:wp14="http://schemas.microsoft.com/office/word/2010/wordprocessingDrawing" xmlns:wp="http://schemas.openxmlformats.org/drawingml/2006/wordprocessingDrawing" xmlns:w10="urn:schemas-microsoft-com:office:word" xmlns:w="http://schemas.openxmlformats.org/wordprocessingml/2006/main" xmlns:w14="http://schemas.microsoft.com/office/word/2010/wordml" xmlns:w15="http://schemas.microsoft.com/office/word/2012/wordml" xmlns:w16cex="http://schemas.microsoft.com/office/word/2018/wordml/cex" xmlns:w16cid="http://schemas.microsoft.com/office/word/2016/wordml/cid" xmlns:w16="http://schemas.microsoft.com/office/word/2018/wordml" xmlns:w16du="http://schemas.microsoft.com/office/word/2023/wordml/word16du" xmlns:w16sdtdh="http://schemas.microsoft.com/office/word/2020/wordml/sdtdatahash" xmlns:w16se="http://schemas.microsoft.com/office/word/2015/wordml/symex" xmlns:wpg="http://schemas.microsoft.com/office/word/2010/wordprocessingGroup" xmlns:wpi="http://schemas.microsoft.com/office/word/2010/wordprocessingInk" xmlns:wne="http://schemas.microsoft.com/office/word/2006/wordml" xmlns:wps="http://schemas.microsoft.com/office/word/2010/wordprocessingShape" mc:Ignorable="w14 w15 w16se w16cid w16 w16cex w16sdtdh w16du wp14">
   <w:endnote w:type="separator" w:id="-1">
     <w:p>
       <w:r>
@@ -9172,7 +9200,7 @@
 </file>
 
 <file path=word/footnotes.xml><?xml version="1.0" encoding="utf-8"?>
-<w:footnotes xmlns:wpc="http://schemas.microsoft.com/office/word/2010/wordprocessingCanvas" xmlns:cx="http://schemas.microsoft.com/office/drawing/2014/chartex" xmlns:cx1="http://schemas.microsoft.com/office/drawing/2015/9/8/chartex" xmlns:cx2="http://schemas.microsoft.com/office/drawing/2015/10/21/chartex" xmlns:cx3="http://schemas.microsoft.com/office/drawing/2016/5/9/chartex" xmlns:cx4="http://schemas.microsoft.com/office/drawing/2016/5/10/chartex" xmlns:cx5="http://schemas.microsoft.com/office/drawing/2016/5/11/chartex" xmlns:cx6="http://schemas.microsoft.com/office/drawing/2016/5/12/chartex" xmlns:cx7="http://schemas.microsoft.com/office/drawing/2016/5/13/chartex" xmlns:cx8="http://schemas.microsoft.com/office/drawing/2016/5/14/chartex" xmlns:mc="http://schemas.openxmlformats.org/markup-compatibility/2006" xmlns:aink="http://schemas.microsoft.com/office/drawing/2016/ink" xmlns:am3d="http://schemas.microsoft.com/office/drawing/2017/model3d" xmlns:o="urn:schemas-microsoft-com:office:office" xmlns:oel="http://schemas.microsoft.com/office/2019/extlst" xmlns:r="http://schemas.openxmlformats.org/officeDocument/2006/relationships" xmlns:m="http://schemas.openxmlformats.org/officeDocument/2006/math" xmlns:v="urn:schemas-microsoft-com:vml" xmlns:wp14="http://schemas.microsoft.com/office/word/2010/wordprocessingDrawing" xmlns:wp="http://schemas.openxmlformats.org/drawingml/2006/wordprocessingDrawing" xmlns:w10="urn:schemas-microsoft-com:office:word" xmlns:w="http://schemas.openxmlformats.org/wordprocessingml/2006/main" xmlns:w14="http://schemas.microsoft.com/office/word/2010/wordml" xmlns:w15="http://schemas.microsoft.com/office/word/2012/wordml" xmlns:w16cex="http://schemas.microsoft.com/office/word/2018/wordml/cex" xmlns:w16cid="http://schemas.microsoft.com/office/word/2016/wordml/cid" xmlns:w16="http://schemas.microsoft.com/office/word/2018/wordml" xmlns:w16sdtdh="http://schemas.microsoft.com/office/word/2020/wordml/sdtdatahash" xmlns:w16se="http://schemas.microsoft.com/office/word/2015/wordml/symex" xmlns:wpg="http://schemas.microsoft.com/office/word/2010/wordprocessingGroup" xmlns:wpi="http://schemas.microsoft.com/office/word/2010/wordprocessingInk" xmlns:wne="http://schemas.microsoft.com/office/word/2006/wordml" xmlns:wps="http://schemas.microsoft.com/office/word/2010/wordprocessingShape" mc:Ignorable="w14 w15 w16se w16cid w16 w16cex w16sdtdh wp14">
+<w:footnotes xmlns:wpc="http://schemas.microsoft.com/office/word/2010/wordprocessingCanvas" xmlns:cx="http://schemas.microsoft.com/office/drawing/2014/chartex" xmlns:cx1="http://schemas.microsoft.com/office/drawing/2015/9/8/chartex" xmlns:cx2="http://schemas.microsoft.com/office/drawing/2015/10/21/chartex" xmlns:cx3="http://schemas.microsoft.com/office/drawing/2016/5/9/chartex" xmlns:cx4="http://schemas.microsoft.com/office/drawing/2016/5/10/chartex" xmlns:cx5="http://schemas.microsoft.com/office/drawing/2016/5/11/chartex" xmlns:cx6="http://schemas.microsoft.com/office/drawing/2016/5/12/chartex" xmlns:cx7="http://schemas.microsoft.com/office/drawing/2016/5/13/chartex" xmlns:cx8="http://schemas.microsoft.com/office/drawing/2016/5/14/chartex" xmlns:mc="http://schemas.openxmlformats.org/markup-compatibility/2006" xmlns:aink="http://schemas.microsoft.com/office/drawing/2016/ink" xmlns:am3d="http://schemas.microsoft.com/office/drawing/2017/model3d" xmlns:o="urn:schemas-microsoft-com:office:office" xmlns:oel="http://schemas.microsoft.com/office/2019/extlst" xmlns:r="http://schemas.openxmlformats.org/officeDocument/2006/relationships" xmlns:m="http://schemas.openxmlformats.org/officeDocument/2006/math" xmlns:v="urn:schemas-microsoft-com:vml" xmlns:wp14="http://schemas.microsoft.com/office/word/2010/wordprocessingDrawing" xmlns:wp="http://schemas.openxmlformats.org/drawingml/2006/wordprocessingDrawing" xmlns:w10="urn:schemas-microsoft-com:office:word" xmlns:w="http://schemas.openxmlformats.org/wordprocessingml/2006/main" xmlns:w14="http://schemas.microsoft.com/office/word/2010/wordml" xmlns:w15="http://schemas.microsoft.com/office/word/2012/wordml" xmlns:w16cex="http://schemas.microsoft.com/office/word/2018/wordml/cex" xmlns:w16cid="http://schemas.microsoft.com/office/word/2016/wordml/cid" xmlns:w16="http://schemas.microsoft.com/office/word/2018/wordml" xmlns:w16du="http://schemas.microsoft.com/office/word/2023/wordml/word16du" xmlns:w16sdtdh="http://schemas.microsoft.com/office/word/2020/wordml/sdtdatahash" xmlns:w16se="http://schemas.microsoft.com/office/word/2015/wordml/symex" xmlns:wpg="http://schemas.microsoft.com/office/word/2010/wordprocessingGroup" xmlns:wpi="http://schemas.microsoft.com/office/word/2010/wordprocessingInk" xmlns:wne="http://schemas.microsoft.com/office/word/2006/wordml" xmlns:wps="http://schemas.microsoft.com/office/word/2010/wordprocessingShape" mc:Ignorable="w14 w15 w16se w16cid w16 w16cex w16sdtdh w16du wp14">
   <w:footnote w:type="separator" w:id="-1">
     <w:p>
       <w:r>
@@ -9191,7 +9219,7 @@
 </file>
 
 <file path=word/numbering.xml><?xml version="1.0" encoding="utf-8"?>
-<w:numbering xmlns:wpc="http://schemas.microsoft.com/office/word/2010/wordprocessingCanvas" xmlns:cx="http://schemas.microsoft.com/office/drawing/2014/chartex" xmlns:cx1="http://schemas.microsoft.com/office/drawing/2015/9/8/chartex" xmlns:cx2="http://schemas.microsoft.com/office/drawing/2015/10/21/chartex" xmlns:cx3="http://schemas.microsoft.com/office/drawing/2016/5/9/chartex" xmlns:cx4="http://schemas.microsoft.com/office/drawing/2016/5/10/chartex" xmlns:cx5="http://schemas.microsoft.com/office/drawing/2016/5/11/chartex" xmlns:cx6="http://schemas.microsoft.com/office/drawing/2016/5/12/chartex" xmlns:cx7="http://schemas.microsoft.com/office/drawing/2016/5/13/chartex" xmlns:cx8="http://schemas.microsoft.com/office/drawing/2016/5/14/chartex" xmlns:mc="http://schemas.openxmlformats.org/markup-compatibility/2006" xmlns:aink="http://schemas.microsoft.com/office/drawing/2016/ink" xmlns:am3d="http://schemas.microsoft.com/office/drawing/2017/model3d" xmlns:o="urn:schemas-microsoft-com:office:office" xmlns:oel="http://schemas.microsoft.com/office/2019/extlst" xmlns:r="http://schemas.openxmlformats.org/officeDocument/2006/relationships" xmlns:m="http://schemas.openxmlformats.org/officeDocument/2006/math" xmlns:v="urn:schemas-microsoft-com:vml" xmlns:wp14="http://schemas.microsoft.com/office/word/2010/wordprocessingDrawing" xmlns:wp="http://schemas.openxmlformats.org/drawingml/2006/wordprocessingDrawing" xmlns:w10="urn:schemas-microsoft-com:office:word" xmlns:w="http://schemas.openxmlformats.org/wordprocessingml/2006/main" xmlns:w14="http://schemas.microsoft.com/office/word/2010/wordml" xmlns:w15="http://schemas.microsoft.com/office/word/2012/wordml" xmlns:w16cex="http://schemas.microsoft.com/office/word/2018/wordml/cex" xmlns:w16cid="http://schemas.microsoft.com/office/word/2016/wordml/cid" xmlns:w16="http://schemas.microsoft.com/office/word/2018/wordml" xmlns:w16sdtdh="http://schemas.microsoft.com/office/word/2020/wordml/sdtdatahash" xmlns:w16se="http://schemas.microsoft.com/office/word/2015/wordml/symex" xmlns:wpg="http://schemas.microsoft.com/office/word/2010/wordprocessingGroup" xmlns:wpi="http://schemas.microsoft.com/office/word/2010/wordprocessingInk" xmlns:wne="http://schemas.microsoft.com/office/word/2006/wordml" xmlns:wps="http://schemas.microsoft.com/office/word/2010/wordprocessingShape" mc:Ignorable="w14 w15 w16se w16cid w16 w16cex w16sdtdh wp14">
+<w:numbering xmlns:wpc="http://schemas.microsoft.com/office/word/2010/wordprocessingCanvas" xmlns:cx="http://schemas.microsoft.com/office/drawing/2014/chartex" xmlns:cx1="http://schemas.microsoft.com/office/drawing/2015/9/8/chartex" xmlns:cx2="http://schemas.microsoft.com/office/drawing/2015/10/21/chartex" xmlns:cx3="http://schemas.microsoft.com/office/drawing/2016/5/9/chartex" xmlns:cx4="http://schemas.microsoft.com/office/drawing/2016/5/10/chartex" xmlns:cx5="http://schemas.microsoft.com/office/drawing/2016/5/11/chartex" xmlns:cx6="http://schemas.microsoft.com/office/drawing/2016/5/12/chartex" xmlns:cx7="http://schemas.microsoft.com/office/drawing/2016/5/13/chartex" xmlns:cx8="http://schemas.microsoft.com/office/drawing/2016/5/14/chartex" xmlns:mc="http://schemas.openxmlformats.org/markup-compatibility/2006" xmlns:aink="http://schemas.microsoft.com/office/drawing/2016/ink" xmlns:am3d="http://schemas.microsoft.com/office/drawing/2017/model3d" xmlns:o="urn:schemas-microsoft-com:office:office" xmlns:oel="http://schemas.microsoft.com/office/2019/extlst" xmlns:r="http://schemas.openxmlformats.org/officeDocument/2006/relationships" xmlns:m="http://schemas.openxmlformats.org/officeDocument/2006/math" xmlns:v="urn:schemas-microsoft-com:vml" xmlns:wp14="http://schemas.microsoft.com/office/word/2010/wordprocessingDrawing" xmlns:wp="http://schemas.openxmlformats.org/drawingml/2006/wordprocessingDrawing" xmlns:w10="urn:schemas-microsoft-com:office:word" xmlns:w="http://schemas.openxmlformats.org/wordprocessingml/2006/main" xmlns:w14="http://schemas.microsoft.com/office/word/2010/wordml" xmlns:w15="http://schemas.microsoft.com/office/word/2012/wordml" xmlns:w16cex="http://schemas.microsoft.com/office/word/2018/wordml/cex" xmlns:w16cid="http://schemas.microsoft.com/office/word/2016/wordml/cid" xmlns:w16="http://schemas.microsoft.com/office/word/2018/wordml" xmlns:w16du="http://schemas.microsoft.com/office/word/2023/wordml/word16du" xmlns:w16sdtdh="http://schemas.microsoft.com/office/word/2020/wordml/sdtdatahash" xmlns:w16se="http://schemas.microsoft.com/office/word/2015/wordml/symex" xmlns:wpg="http://schemas.microsoft.com/office/word/2010/wordprocessingGroup" xmlns:wpi="http://schemas.microsoft.com/office/word/2010/wordprocessingInk" xmlns:wne="http://schemas.microsoft.com/office/word/2006/wordml" xmlns:wps="http://schemas.microsoft.com/office/word/2010/wordprocessingShape" mc:Ignorable="w14 w15 w16se w16cid w16 w16cex w16sdtdh w16du wp14">
   <w:abstractNum w:abstractNumId="0" w15:restartNumberingAfterBreak="0">
     <w:nsid w:val="00625F56"/>
     <w:multiLevelType w:val="hybridMultilevel"/>
@@ -12697,7 +12725,7 @@
 </file>
 
 <file path=word/styles.xml><?xml version="1.0" encoding="utf-8"?>
-<w:styles xmlns:mc="http://schemas.openxmlformats.org/markup-compatibility/2006" xmlns:r="http://schemas.openxmlformats.org/officeDocument/2006/relationships" xmlns:w="http://schemas.openxmlformats.org/wordprocessingml/2006/main" xmlns:w14="http://schemas.microsoft.com/office/word/2010/wordml" xmlns:w15="http://schemas.microsoft.com/office/word/2012/wordml" xmlns:w16cex="http://schemas.microsoft.com/office/word/2018/wordml/cex" xmlns:w16cid="http://schemas.microsoft.com/office/word/2016/wordml/cid" xmlns:w16="http://schemas.microsoft.com/office/word/2018/wordml" xmlns:w16sdtdh="http://schemas.microsoft.com/office/word/2020/wordml/sdtdatahash" xmlns:w16se="http://schemas.microsoft.com/office/word/2015/wordml/symex" mc:Ignorable="w14 w15 w16se w16cid w16 w16cex w16sdtdh">
+<w:styles xmlns:mc="http://schemas.openxmlformats.org/markup-compatibility/2006" xmlns:r="http://schemas.openxmlformats.org/officeDocument/2006/relationships" xmlns:w="http://schemas.openxmlformats.org/wordprocessingml/2006/main" xmlns:w14="http://schemas.microsoft.com/office/word/2010/wordml" xmlns:w15="http://schemas.microsoft.com/office/word/2012/wordml" xmlns:w16cex="http://schemas.microsoft.com/office/word/2018/wordml/cex" xmlns:w16cid="http://schemas.microsoft.com/office/word/2016/wordml/cid" xmlns:w16="http://schemas.microsoft.com/office/word/2018/wordml" xmlns:w16du="http://schemas.microsoft.com/office/word/2023/wordml/word16du" xmlns:w16sdtdh="http://schemas.microsoft.com/office/word/2020/wordml/sdtdatahash" xmlns:w16se="http://schemas.microsoft.com/office/word/2015/wordml/symex" mc:Ignorable="w14 w15 w16se w16cid w16 w16cex w16sdtdh w16du">
   <w:docDefaults>
     <w:rPrDefault>
       <w:rPr>

</xml_diff>